<commit_message>
lab3 report + solution change?
</commit_message>
<xml_diff>
--- a/lab3/graph_and_img_processing_lab3_tunik.docx
+++ b/lab3/graph_and_img_processing_lab3_tunik.docx
@@ -74,17 +74,11 @@
     <w:p>
       <w:pPr>
         <w:jc w:val="center"/>
-        <w:rPr>
-          <w:lang w:val="ru-RU"/>
-        </w:rPr>
       </w:pPr>
       <w:r>
         <w:t>З лабораторної роботи №</w:t>
       </w:r>
       <w:r>
-        <w:rPr>
-          <w:lang w:val="ru-RU"/>
-        </w:rPr>
         <w:t>3</w:t>
       </w:r>
     </w:p>
@@ -99,9 +93,6 @@
         <w:t>Відтворення кольорів в OpenGL</w:t>
       </w:r>
       <w:r>
-        <w:rPr>
-          <w:lang w:val="ru-RU"/>
-        </w:rPr>
         <w:t xml:space="preserve"> </w:t>
       </w:r>
       <w:r>
@@ -173,7 +164,7 @@
       <w:pPr>
         <w:pStyle w:val="Heading1"/>
       </w:pPr>
-      <w:bookmarkStart w:id="0" w:name="_Toc210202807"/>
+      <w:bookmarkStart w:id="0" w:name="_Toc216218196"/>
       <w:r>
         <w:lastRenderedPageBreak/>
         <w:t>ВСТУП</w:t>
@@ -195,7 +186,7 @@
       <w:pPr>
         <w:pStyle w:val="Heading1"/>
       </w:pPr>
-      <w:bookmarkStart w:id="1" w:name="_Toc210202808"/>
+      <w:bookmarkStart w:id="1" w:name="_Toc216218197"/>
       <w:r>
         <w:lastRenderedPageBreak/>
         <w:t>ЗМІСТ</w:t>
@@ -260,7 +251,7 @@
           <w:r>
             <w:fldChar w:fldCharType="separate"/>
           </w:r>
-          <w:hyperlink w:anchor="_Toc210202807" w:history="1">
+          <w:hyperlink w:anchor="_Toc216218196" w:history="1">
             <w:r>
               <w:rPr>
                 <w:rStyle w:val="Hyperlink"/>
@@ -283,7 +274,7 @@
               <w:rPr>
                 <w:webHidden/>
               </w:rPr>
-              <w:instrText xml:space="preserve"> PAGEREF _Toc210202807 \h </w:instrText>
+              <w:instrText xml:space="preserve"> PAGEREF _Toc216218196 \h </w:instrText>
             </w:r>
             <w:r>
               <w:rPr>
@@ -325,7 +316,7 @@
               <w14:ligatures w14:val="standardContextual"/>
             </w:rPr>
           </w:pPr>
-          <w:hyperlink w:anchor="_Toc210202808" w:history="1">
+          <w:hyperlink w:anchor="_Toc216218197" w:history="1">
             <w:r>
               <w:rPr>
                 <w:rStyle w:val="Hyperlink"/>
@@ -348,7 +339,7 @@
               <w:rPr>
                 <w:webHidden/>
               </w:rPr>
-              <w:instrText xml:space="preserve"> PAGEREF _Toc210202808 \h </w:instrText>
+              <w:instrText xml:space="preserve"> PAGEREF _Toc216218197 \h </w:instrText>
             </w:r>
             <w:r>
               <w:rPr>
@@ -390,7 +381,7 @@
               <w14:ligatures w14:val="standardContextual"/>
             </w:rPr>
           </w:pPr>
-          <w:hyperlink w:anchor="_Toc210202809" w:history="1">
+          <w:hyperlink w:anchor="_Toc216218198" w:history="1">
             <w:r>
               <w:rPr>
                 <w:rStyle w:val="Hyperlink"/>
@@ -413,7 +404,7 @@
               <w:rPr>
                 <w:webHidden/>
               </w:rPr>
-              <w:instrText xml:space="preserve"> PAGEREF _Toc210202809 \h </w:instrText>
+              <w:instrText xml:space="preserve"> PAGEREF _Toc216218198 \h </w:instrText>
             </w:r>
             <w:r>
               <w:rPr>
@@ -455,12 +446,25 @@
               <w14:ligatures w14:val="standardContextual"/>
             </w:rPr>
           </w:pPr>
-          <w:hyperlink w:anchor="_Toc210202810" w:history="1">
+          <w:hyperlink w:anchor="_Toc216218199" w:history="1">
             <w:r>
               <w:rPr>
                 <w:rStyle w:val="Hyperlink"/>
               </w:rPr>
-              <w:t>Завдання 1.1. Побудова куба</w:t>
+              <w:t xml:space="preserve">Завдання </w:t>
+            </w:r>
+            <w:r>
+              <w:rPr>
+                <w:rStyle w:val="Hyperlink"/>
+                <w:lang w:val="ru-RU"/>
+              </w:rPr>
+              <w:t>2</w:t>
+            </w:r>
+            <w:r>
+              <w:rPr>
+                <w:rStyle w:val="Hyperlink"/>
+              </w:rPr>
+              <w:t>.1. Куб з різнокольоровими гранями.</w:t>
             </w:r>
             <w:r>
               <w:rPr>
@@ -478,7 +482,7 @@
               <w:rPr>
                 <w:webHidden/>
               </w:rPr>
-              <w:instrText xml:space="preserve"> PAGEREF _Toc210202810 \h </w:instrText>
+              <w:instrText xml:space="preserve"> PAGEREF _Toc216218199 \h </w:instrText>
             </w:r>
             <w:r>
               <w:rPr>
@@ -520,12 +524,12 @@
               <w14:ligatures w14:val="standardContextual"/>
             </w:rPr>
           </w:pPr>
-          <w:hyperlink w:anchor="_Toc210202811" w:history="1">
+          <w:hyperlink w:anchor="_Toc216218200" w:history="1">
             <w:r>
               <w:rPr>
                 <w:rStyle w:val="Hyperlink"/>
               </w:rPr>
-              <w:t>Завдання 1.2. Побудова правильної призми</w:t>
+              <w:t>Завдання 2.2. Градієнтна заливка бічних граней куба.</w:t>
             </w:r>
             <w:r>
               <w:rPr>
@@ -543,7 +547,7 @@
               <w:rPr>
                 <w:webHidden/>
               </w:rPr>
-              <w:instrText xml:space="preserve"> PAGEREF _Toc210202811 \h </w:instrText>
+              <w:instrText xml:space="preserve"> PAGEREF _Toc216218200 \h </w:instrText>
             </w:r>
             <w:r>
               <w:rPr>
@@ -560,7 +564,7 @@
               <w:rPr>
                 <w:webHidden/>
               </w:rPr>
-              <w:t>4</w:t>
+              <w:t>5</w:t>
             </w:r>
             <w:r>
               <w:rPr>
@@ -585,12 +589,25 @@
               <w14:ligatures w14:val="standardContextual"/>
             </w:rPr>
           </w:pPr>
-          <w:hyperlink w:anchor="_Toc210202812" w:history="1">
+          <w:hyperlink w:anchor="_Toc216218201" w:history="1">
             <w:r>
               <w:rPr>
                 <w:rStyle w:val="Hyperlink"/>
               </w:rPr>
-              <w:t>Завдання 1.3. Побудова правильної піраміди</w:t>
+              <w:t xml:space="preserve">Завдання </w:t>
+            </w:r>
+            <w:r>
+              <w:rPr>
+                <w:rStyle w:val="Hyperlink"/>
+                <w:lang w:val="ru-RU"/>
+              </w:rPr>
+              <w:t>2</w:t>
+            </w:r>
+            <w:r>
+              <w:rPr>
+                <w:rStyle w:val="Hyperlink"/>
+              </w:rPr>
+              <w:t>.3. Динамічна зміна кольорів в часі.</w:t>
             </w:r>
             <w:r>
               <w:rPr>
@@ -608,7 +625,7 @@
               <w:rPr>
                 <w:webHidden/>
               </w:rPr>
-              <w:instrText xml:space="preserve"> PAGEREF _Toc210202812 \h </w:instrText>
+              <w:instrText xml:space="preserve"> PAGEREF _Toc216218201 \h </w:instrText>
             </w:r>
             <w:r>
               <w:rPr>
@@ -650,12 +667,12 @@
               <w14:ligatures w14:val="standardContextual"/>
             </w:rPr>
           </w:pPr>
-          <w:hyperlink w:anchor="_Toc210202813" w:history="1">
+          <w:hyperlink w:anchor="_Toc216218202" w:history="1">
             <w:r>
               <w:rPr>
                 <w:rStyle w:val="Hyperlink"/>
               </w:rPr>
-              <w:t>Завдання 1.4. Різні режими відображення моделі</w:t>
+              <w:t>Завдання 2.4. Моделювання освітленості циліндричної поверхні.</w:t>
             </w:r>
             <w:r>
               <w:rPr>
@@ -673,7 +690,7 @@
               <w:rPr>
                 <w:webHidden/>
               </w:rPr>
-              <w:instrText xml:space="preserve"> PAGEREF _Toc210202813 \h </w:instrText>
+              <w:instrText xml:space="preserve"> PAGEREF _Toc216218202 \h </w:instrText>
             </w:r>
             <w:r>
               <w:rPr>
@@ -691,6 +708,71 @@
                 <w:webHidden/>
               </w:rPr>
               <w:t>6</w:t>
+            </w:r>
+            <w:r>
+              <w:rPr>
+                <w:webHidden/>
+              </w:rPr>
+              <w:fldChar w:fldCharType="end"/>
+            </w:r>
+          </w:hyperlink>
+        </w:p>
+        <w:p>
+          <w:pPr>
+            <w:pStyle w:val="TOC2"/>
+            <w:tabs>
+              <w:tab w:val="right" w:leader="dot" w:pos="9413"/>
+            </w:tabs>
+            <w:rPr>
+              <w:rFonts w:asciiTheme="minorHAnsi" w:eastAsiaTheme="minorEastAsia" w:hAnsiTheme="minorHAnsi" w:cstheme="minorBidi"/>
+              <w:color w:val="auto"/>
+              <w:kern w:val="2"/>
+              <w:sz w:val="24"/>
+              <w:szCs w:val="24"/>
+              <w14:ligatures w14:val="standardContextual"/>
+            </w:rPr>
+          </w:pPr>
+          <w:hyperlink w:anchor="_Toc216218203" w:history="1">
+            <w:r>
+              <w:rPr>
+                <w:rStyle w:val="Hyperlink"/>
+              </w:rPr>
+              <w:t>Завдання 2.5. Світлові динамічні ефекти.</w:t>
+            </w:r>
+            <w:r>
+              <w:rPr>
+                <w:webHidden/>
+              </w:rPr>
+              <w:tab/>
+            </w:r>
+            <w:r>
+              <w:rPr>
+                <w:webHidden/>
+              </w:rPr>
+              <w:fldChar w:fldCharType="begin"/>
+            </w:r>
+            <w:r>
+              <w:rPr>
+                <w:webHidden/>
+              </w:rPr>
+              <w:instrText xml:space="preserve"> PAGEREF _Toc216218203 \h </w:instrText>
+            </w:r>
+            <w:r>
+              <w:rPr>
+                <w:webHidden/>
+              </w:rPr>
+            </w:r>
+            <w:r>
+              <w:rPr>
+                <w:webHidden/>
+              </w:rPr>
+              <w:fldChar w:fldCharType="separate"/>
+            </w:r>
+            <w:r>
+              <w:rPr>
+                <w:webHidden/>
+              </w:rPr>
+              <w:t>8</w:t>
             </w:r>
             <w:r>
               <w:rPr>
@@ -715,7 +797,7 @@
               <w14:ligatures w14:val="standardContextual"/>
             </w:rPr>
           </w:pPr>
-          <w:hyperlink w:anchor="_Toc210202814" w:history="1">
+          <w:hyperlink w:anchor="_Toc216218204" w:history="1">
             <w:r>
               <w:rPr>
                 <w:rStyle w:val="Hyperlink"/>
@@ -738,7 +820,7 @@
               <w:rPr>
                 <w:webHidden/>
               </w:rPr>
-              <w:instrText xml:space="preserve"> PAGEREF _Toc210202814 \h </w:instrText>
+              <w:instrText xml:space="preserve"> PAGEREF _Toc216218204 \h </w:instrText>
             </w:r>
             <w:r>
               <w:rPr>
@@ -785,7 +867,7 @@
       <w:pPr>
         <w:pStyle w:val="Heading1"/>
       </w:pPr>
-      <w:bookmarkStart w:id="2" w:name="_Toc210202809"/>
+      <w:bookmarkStart w:id="2" w:name="_Toc216218198"/>
       <w:r>
         <w:lastRenderedPageBreak/>
         <w:t>ОСНОВНА ЧАСТИНА</w:t>
@@ -810,7 +892,7 @@
       <w:pPr>
         <w:pStyle w:val="Heading2"/>
       </w:pPr>
-      <w:bookmarkStart w:id="3" w:name="_Toc210202810"/>
+      <w:bookmarkStart w:id="3" w:name="_Toc216218199"/>
       <w:r>
         <w:t xml:space="preserve">Завдання </w:t>
       </w:r>
@@ -823,20 +905,14 @@
       <w:r>
         <w:t xml:space="preserve">.1. </w:t>
       </w:r>
+      <w:r>
+        <w:t>Куб з різнокольоровими гранями.</w:t>
+      </w:r>
       <w:bookmarkEnd w:id="3"/>
-      <w:r>
-        <w:t>Куб з різнокольоровими гранями.</w:t>
-      </w:r>
-    </w:p>
-    <w:p>
-      <w:r>
-        <w:t>Скопіюва</w:t>
-      </w:r>
-      <w:r>
-        <w:t>л</w:t>
-      </w:r>
-      <w:r>
-        <w:t xml:space="preserve">и </w:t>
+    </w:p>
+    <w:p>
+      <w:r>
+        <w:t xml:space="preserve">Скопіювали </w:t>
       </w:r>
       <w:r>
         <w:t>метод</w:t>
@@ -848,13 +924,7 @@
         <w:t>ий проект</w:t>
       </w:r>
       <w:r>
-        <w:t>. Підібра</w:t>
-      </w:r>
-      <w:r>
-        <w:t>л</w:t>
-      </w:r>
-      <w:r>
-        <w:t>и</w:t>
+        <w:t>. Підібрали</w:t>
       </w:r>
       <w:r>
         <w:t xml:space="preserve"> </w:t>
@@ -866,13 +936,7 @@
         <w:t xml:space="preserve"> </w:t>
       </w:r>
       <w:r>
-        <w:t>наступні кольори для граней куба: бузковий, лимонний,</w:t>
-      </w:r>
-      <w:r>
-        <w:t xml:space="preserve"> </w:t>
-      </w:r>
-      <w:r>
-        <w:t>коричневий, морської хвилі, вишневий, салатовий</w:t>
+        <w:t>наступні кольори для граней куба: бузковий, лимонний, коричневий, морської хвилі, вишневий, салатовий</w:t>
       </w:r>
       <w:r>
         <w:t>. На рисунк</w:t>
@@ -1038,7 +1102,7 @@
       </w:r>
       <w:r>
         <w:rPr>
-          <w:lang w:val="en-US"/>
+          <w:lang w:val="ru-RU"/>
         </w:rPr>
         <w:t>1.</w:t>
       </w:r>
@@ -1061,7 +1125,7 @@
       <w:pPr>
         <w:pStyle w:val="Heading2"/>
       </w:pPr>
-      <w:bookmarkStart w:id="4" w:name="_Toc210202811"/>
+      <w:bookmarkStart w:id="4" w:name="_Toc216218200"/>
       <w:r>
         <w:t xml:space="preserve">Завдання </w:t>
       </w:r>
@@ -1071,10 +1135,10 @@
       <w:r>
         <w:t xml:space="preserve">.2. </w:t>
       </w:r>
+      <w:r>
+        <w:t>Градієнтна заливка бічних граней куба.</w:t>
+      </w:r>
       <w:bookmarkEnd w:id="4"/>
-      <w:r>
-        <w:t>Градієнтна заливка бічних граней куба.</w:t>
-      </w:r>
     </w:p>
     <w:p>
       <w:pPr>
@@ -1083,40 +1147,7 @@
         </w:rPr>
       </w:pPr>
       <w:r>
-        <w:t xml:space="preserve">Нижні </w:t>
-      </w:r>
-      <w:r>
-        <w:t>вершини куба зафарбува</w:t>
-      </w:r>
-      <w:r>
-        <w:t>л</w:t>
-      </w:r>
-      <w:r>
-        <w:t xml:space="preserve">и в червоний колір, </w:t>
-      </w:r>
-      <w:r>
-        <w:t>верхні</w:t>
-      </w:r>
-      <w:r>
-        <w:t xml:space="preserve"> – в жовтий.</w:t>
-      </w:r>
-      <w:r>
-        <w:t xml:space="preserve"> </w:t>
-      </w:r>
-      <w:r>
-        <w:t>Досяг</w:t>
-      </w:r>
-      <w:r>
-        <w:t>л</w:t>
-      </w:r>
-      <w:r>
-        <w:t>и плавного переходу кольорів від червоного до жовтого</w:t>
-      </w:r>
-      <w:r>
-        <w:t xml:space="preserve"> </w:t>
-      </w:r>
-      <w:r>
-        <w:t>на бічних гранях.</w:t>
+        <w:t>Нижні вершини куба зафарбували в червоний колір, верхні – в жовтий. Досягли плавного переходу кольорів від червоного до жовтого на бічних гранях.</w:t>
       </w:r>
       <w:r>
         <w:t xml:space="preserve"> На рисунку </w:t>
@@ -1227,7 +1258,7 @@
       <w:pPr>
         <w:pStyle w:val="Heading2"/>
       </w:pPr>
-      <w:bookmarkStart w:id="5" w:name="_Toc210202812"/>
+      <w:bookmarkStart w:id="5" w:name="_Toc216218201"/>
       <w:r>
         <w:t xml:space="preserve">Завдання </w:t>
       </w:r>
@@ -1240,10 +1271,10 @@
       <w:r>
         <w:t xml:space="preserve">.3. </w:t>
       </w:r>
+      <w:r>
+        <w:t>Динамічна зміна кольорів в часі.</w:t>
+      </w:r>
       <w:bookmarkEnd w:id="5"/>
-      <w:r>
-        <w:t>Динамічна зміна кольорів в часі.</w:t>
-      </w:r>
     </w:p>
     <w:p>
       <w:pPr>
@@ -1276,25 +1307,7 @@
         <w:rPr>
           <w:lang w:val="ru-RU"/>
         </w:rPr>
-        <w:t>и зміну кольорів всіх вершин з невеликим</w:t>
-      </w:r>
-      <w:r>
-        <w:rPr>
-          <w:lang w:val="ru-RU"/>
-        </w:rPr>
-        <w:t xml:space="preserve"> </w:t>
-      </w:r>
-      <w:r>
-        <w:rPr>
-          <w:lang w:val="ru-RU"/>
-        </w:rPr>
-        <w:t>кроком зі зміною параметра Angle</w:t>
-      </w:r>
-      <w:r>
-        <w:rPr>
-          <w:lang w:val="ru-RU"/>
-        </w:rPr>
-        <w:t>.</w:t>
+        <w:t>и зміну кольорів всіх вершин з невеликим кроком зі зміною параметра Angle.</w:t>
       </w:r>
       <w:r>
         <w:rPr>
@@ -1476,45 +1489,36 @@
         <w:t>.3</w:t>
       </w:r>
       <w:r>
-        <w:t>.</w:t>
+        <w:t>.2</w:t>
+      </w:r>
+      <w:r>
+        <w:t xml:space="preserve"> </w:t>
+      </w:r>
+      <w:r>
+        <w:t xml:space="preserve">– </w:t>
+      </w:r>
+      <w:r>
+        <w:t>Динамічна зміна кольорів в часі</w:t>
+      </w:r>
+    </w:p>
+    <w:p>
+      <w:pPr>
+        <w:pStyle w:val="Heading2"/>
+      </w:pPr>
+      <w:bookmarkStart w:id="6" w:name="_Toc216218202"/>
+      <w:r>
+        <w:t xml:space="preserve">Завдання </w:t>
       </w:r>
       <w:r>
         <w:t>2</w:t>
       </w:r>
       <w:r>
-        <w:t xml:space="preserve"> </w:t>
-      </w:r>
-      <w:r>
-        <w:t xml:space="preserve">– </w:t>
-      </w:r>
-      <w:r>
-        <w:t>Динамічна зміна кольорів в часі</w:t>
-      </w:r>
-    </w:p>
-    <w:p>
-      <w:pPr>
-        <w:pStyle w:val="Heading2"/>
-      </w:pPr>
-      <w:bookmarkStart w:id="6" w:name="_Toc210202813"/>
-      <w:r>
-        <w:t xml:space="preserve">Завдання </w:t>
-      </w:r>
-      <w:r>
-        <w:t>2</w:t>
-      </w:r>
-      <w:r>
         <w:t xml:space="preserve">.4. </w:t>
       </w:r>
+      <w:r>
+        <w:t>Моделювання освітленості циліндричної поверхні.</w:t>
+      </w:r>
       <w:bookmarkEnd w:id="6"/>
-      <w:r>
-        <w:t>Моделювання освітленості циліндричної</w:t>
-      </w:r>
-      <w:r>
-        <w:t xml:space="preserve"> </w:t>
-      </w:r>
-      <w:r>
-        <w:t>поверхні.</w:t>
-      </w:r>
     </w:p>
     <w:p>
       <w:pPr>
@@ -1523,37 +1527,7 @@
         </w:rPr>
       </w:pPr>
       <w:r>
-        <w:t>Скопіюва</w:t>
-      </w:r>
-      <w:r>
-        <w:t>л</w:t>
-      </w:r>
-      <w:r>
-        <w:t xml:space="preserve">и </w:t>
-      </w:r>
-      <w:r>
-        <w:t>метод</w:t>
-      </w:r>
-      <w:r>
-        <w:t xml:space="preserve"> із завдання 1.2 в </w:t>
-      </w:r>
-      <w:r>
-        <w:t>поточний проект</w:t>
-      </w:r>
-      <w:r>
-        <w:t>.</w:t>
-      </w:r>
-      <w:r>
-        <w:t xml:space="preserve"> </w:t>
-      </w:r>
-      <w:r>
-        <w:t>Заміни</w:t>
-      </w:r>
-      <w:r>
-        <w:t>л</w:t>
-      </w:r>
-      <w:r>
-        <w:t>и процедуру</w:t>
+        <w:t>Скопіювали метод із завдання 1.2 в поточний проект. Замінили процедуру</w:t>
       </w:r>
       <w:r>
         <w:t xml:space="preserve"> </w:t>
@@ -1587,13 +1561,7 @@
         <w:t xml:space="preserve"> та циліндричної </w:t>
       </w:r>
       <w:r>
-        <w:t>(рис. 2.4.</w:t>
-      </w:r>
-      <w:r>
-        <w:t>2</w:t>
-      </w:r>
-      <w:r>
-        <w:t xml:space="preserve">) </w:t>
+        <w:t xml:space="preserve">(рис. 2.4.2) </w:t>
       </w:r>
       <w:r>
         <w:t>поверхонь</w:t>
@@ -1741,19 +1709,13 @@
         <w:t>.4</w:t>
       </w:r>
       <w:r>
-        <w:t>.</w:t>
-      </w:r>
-      <w:r>
-        <w:t xml:space="preserve">2 </w:t>
+        <w:t xml:space="preserve">.2 </w:t>
       </w:r>
       <w:r>
         <w:t xml:space="preserve">– </w:t>
       </w:r>
       <w:r>
-        <w:t xml:space="preserve">Циліндрична </w:t>
-      </w:r>
-      <w:r>
-        <w:t>поверхня</w:t>
+        <w:t>Циліндрична поверхня</w:t>
       </w:r>
     </w:p>
     <w:p>
@@ -1763,6 +1725,7 @@
           <w:lang w:val="ru-RU"/>
         </w:rPr>
       </w:pPr>
+      <w:bookmarkStart w:id="7" w:name="_Toc216218203"/>
       <w:r>
         <w:lastRenderedPageBreak/>
         <w:t xml:space="preserve">Завдання </w:t>
@@ -1785,45 +1748,28 @@
       <w:r>
         <w:t>.</w:t>
       </w:r>
-    </w:p>
-    <w:p>
-      <w:r>
-        <w:t xml:space="preserve">Відтворили </w:t>
-      </w:r>
-      <w:r>
-        <w:t>процедур</w:t>
-      </w:r>
-      <w:r>
-        <w:t>и</w:t>
-      </w:r>
-      <w:r>
-        <w:t xml:space="preserve"> з прикладів 2.2, 2.3,</w:t>
+      <w:bookmarkEnd w:id="7"/>
+    </w:p>
+    <w:p>
+      <w:r>
+        <w:t>Відтворили процедури з прикладів 2.2, 2.3, 2.4, 2.5.</w:t>
+      </w:r>
+    </w:p>
+    <w:p>
+      <w:r>
+        <w:t xml:space="preserve">Приклад 2.2 </w:t>
+      </w:r>
+      <w:r>
+        <w:t xml:space="preserve">– </w:t>
+      </w:r>
+      <w:r>
+        <w:t>Градієнтна</w:t>
       </w:r>
       <w:r>
         <w:t xml:space="preserve"> </w:t>
       </w:r>
       <w:r>
-        <w:t>2.4, 2.5.</w:t>
-      </w:r>
-    </w:p>
-    <w:p>
-      <w:r>
-        <w:t xml:space="preserve">Приклад 2.2 </w:t>
-      </w:r>
-      <w:r>
-        <w:t xml:space="preserve">– </w:t>
-      </w:r>
-      <w:r>
-        <w:t>Градієнтна</w:t>
-      </w:r>
-      <w:r>
-        <w:t xml:space="preserve"> </w:t>
-      </w:r>
-      <w:r>
-        <w:t>зміна кольору на циліндричній (при малих n – призматичній) поверхні</w:t>
-      </w:r>
-      <w:r>
-        <w:t xml:space="preserve"> (рис. 2.5.2)</w:t>
+        <w:t>зміна кольору на циліндричній (при малих n – призматичній) поверхні (рис. 2.5.2)</w:t>
       </w:r>
     </w:p>
     <w:p>
@@ -1922,10 +1868,7 @@
         <w:t>.</w:t>
       </w:r>
       <w:r>
-        <w:t>5</w:t>
-      </w:r>
-      <w:r>
-        <w:t xml:space="preserve">.2 </w:t>
+        <w:t xml:space="preserve">5.2 </w:t>
       </w:r>
       <w:r>
         <w:t xml:space="preserve">– </w:t>
@@ -2044,13 +1987,7 @@
         <w:t>.</w:t>
       </w:r>
       <w:r>
-        <w:t>5.</w:t>
-      </w:r>
-      <w:r>
-        <w:t>3</w:t>
-      </w:r>
-      <w:r>
-        <w:t xml:space="preserve"> </w:t>
+        <w:t xml:space="preserve">5.3 </w:t>
       </w:r>
       <w:r>
         <w:t xml:space="preserve">– </w:t>
@@ -2064,19 +2001,7 @@
         <w:t>Приклад 2.4</w:t>
       </w:r>
       <w:r>
-        <w:t xml:space="preserve"> – </w:t>
-      </w:r>
-      <w:r>
-        <w:t>Пісочний годинник – подвійний зрізаний</w:t>
-      </w:r>
-      <w:r>
-        <w:t xml:space="preserve"> </w:t>
-      </w:r>
-      <w:r>
-        <w:t>конус</w:t>
-      </w:r>
-      <w:r>
-        <w:t xml:space="preserve"> (рис. 2.5.4)</w:t>
+        <w:t xml:space="preserve"> – Пісочний годинник – подвійний зрізаний конус (рис. 2.5.4)</w:t>
       </w:r>
     </w:p>
     <w:p>
@@ -2173,13 +2098,7 @@
         <w:t>.</w:t>
       </w:r>
       <w:r>
-        <w:t>5.</w:t>
-      </w:r>
-      <w:r>
-        <w:t>4</w:t>
-      </w:r>
-      <w:r>
-        <w:t xml:space="preserve"> </w:t>
+        <w:t xml:space="preserve">5.4 </w:t>
       </w:r>
       <w:r>
         <w:t xml:space="preserve">– </w:t>
@@ -2196,19 +2115,7 @@
     </w:p>
     <w:p>
       <w:r>
-        <w:t xml:space="preserve">Приклад 2.5 – </w:t>
-      </w:r>
-      <w:r>
-        <w:t>Трансформація (вивертання) циліндричної</w:t>
-      </w:r>
-      <w:r>
-        <w:t xml:space="preserve"> </w:t>
-      </w:r>
-      <w:r>
-        <w:t>поверхні</w:t>
-      </w:r>
-      <w:r>
-        <w:t xml:space="preserve"> (рис. 2.5.5)</w:t>
+        <w:t>Приклад 2.5 – Трансформація (вивертання) циліндричної поверхні (рис. 2.5.5)</w:t>
       </w:r>
     </w:p>
     <w:p>
@@ -2293,9 +2200,6 @@
     <w:p>
       <w:pPr>
         <w:jc w:val="center"/>
-        <w:rPr>
-          <w:lang w:val="ru-RU"/>
-        </w:rPr>
       </w:pPr>
       <w:r>
         <w:t xml:space="preserve">Рисунок </w:t>
@@ -2307,13 +2211,7 @@
         <w:t>.</w:t>
       </w:r>
       <w:r>
-        <w:t>5.</w:t>
-      </w:r>
-      <w:r>
-        <w:t>5</w:t>
-      </w:r>
-      <w:r>
-        <w:t xml:space="preserve"> </w:t>
+        <w:t xml:space="preserve">5.5 </w:t>
       </w:r>
       <w:r>
         <w:t xml:space="preserve">– </w:t>
@@ -2332,42 +2230,24 @@
       <w:pPr>
         <w:pStyle w:val="Heading1"/>
       </w:pPr>
-      <w:bookmarkStart w:id="7" w:name="_Toc210202814"/>
+      <w:bookmarkStart w:id="8" w:name="_Toc216218204"/>
       <w:r>
         <w:lastRenderedPageBreak/>
         <w:t>ВИСНОВКИ</w:t>
       </w:r>
-      <w:bookmarkEnd w:id="7"/>
+      <w:bookmarkEnd w:id="8"/>
       <w:r>
         <w:t xml:space="preserve"> </w:t>
       </w:r>
     </w:p>
     <w:p>
       <w:r>
-        <w:t>У ході виконання лабораторної роботи закріп</w:t>
-      </w:r>
-      <w:r>
-        <w:t>или</w:t>
-      </w:r>
-      <w:r>
-        <w:t xml:space="preserve"> знання з основ побудови кольорових моделей у OpenGL та застосува</w:t>
-      </w:r>
-      <w:r>
-        <w:t>ння</w:t>
-      </w:r>
-      <w:r>
-        <w:t xml:space="preserve"> білінійної інтерполяції для досягнення плавного переходу відтінків. Реалізовані приклади продемонстрували, як за допомогою зміни параметрів RGB можна створювати візуально привабливі об’єкти з ефектом освітлення і тіней.</w:t>
-      </w:r>
-    </w:p>
-    <w:p>
-      <w:r>
-        <w:t>Отримані результати дозвол</w:t>
-      </w:r>
-      <w:r>
-        <w:t>или</w:t>
-      </w:r>
-      <w:r>
-        <w:t xml:space="preserve"> краще зрозуміти принципи формування кольору в тривимірній графіці та можуть бути використані для розробки більш складних сцен, анімацій і систем візуалізації у сфері комп’ютерного моделювання та дизайну.</w:t>
+        <w:t>У ході виконання лабораторної роботи закріпили знання з основ побудови кольорових моделей у OpenGL та застосування білінійної інтерполяції для досягнення плавного переходу відтінків. Реалізовані приклади продемонстрували, як за допомогою зміни параметрів RGB можна створювати візуально привабливі об’єкти з ефектом освітлення і тіней.</w:t>
+      </w:r>
+    </w:p>
+    <w:p>
+      <w:r>
+        <w:t>Отримані результати дозволили краще зрозуміти принципи формування кольору в тривимірній графіці та можуть бути використані для розробки більш складних сцен, анімацій і систем візуалізації у сфері комп’ютерного моделювання та дизайну.</w:t>
       </w:r>
     </w:p>
     <w:sectPr>
@@ -3272,6 +3152,7 @@
   <w:style w:type="character" w:default="1" w:styleId="DefaultParagraphFont">
     <w:name w:val="Default Paragraph Font"/>
     <w:uiPriority w:val="1"/>
+    <w:semiHidden/>
     <w:unhideWhenUsed/>
   </w:style>
   <w:style w:type="table" w:default="1" w:styleId="TableNormal">

</xml_diff>